<commit_message>
split classifier into 2 2pagers
one for linkedin approach
one for survey
</commit_message>
<xml_diff>
--- a/stata/udacity-exploratory-analysis/manually-scraped-and-2-pagers/3-pager-udacity-classifiers.docx
+++ b/stata/udacity-exploratory-analysis/manually-scraped-and-2-pagers/3-pager-udacity-classifiers.docx
@@ -214,8 +214,6 @@
       <w:r>
         <w:t>All findings in the small sample exploration are with low confidence. T</w:t>
       </w:r>
-      <w:bookmarkStart w:id="0" w:name="_GoBack"/>
-      <w:bookmarkEnd w:id="0"/>
       <w:r>
         <w:t>he small sample data indicates</w:t>
       </w:r>
@@ -995,12 +993,106 @@
         <w:pStyle w:val="ListParagraph"/>
         <w:numPr>
           <w:ilvl w:val="0"/>
+          <w:numId w:val="5"/>
+        </w:numPr>
+      </w:pPr>
+      <w:r>
+        <w:t>Samples: Udacity, GitHub, LinkedIn, Halfaker?*diff study, Spokane?* diff study</w:t>
+      </w:r>
+      <w:r>
+        <w:t xml:space="preserve"> </w:t>
+      </w:r>
+    </w:p>
+    <w:p>
+      <w:pPr>
+        <w:pStyle w:val="ListParagraph"/>
+        <w:numPr>
+          <w:ilvl w:val="0"/>
+          <w:numId w:val="5"/>
+        </w:numPr>
+      </w:pPr>
+      <w:r>
+        <w:t>Classifiers may do a better job at identifying biological sex and ethnicity compared to socially identified or self-reported gender or ethnicity.</w:t>
+      </w:r>
+    </w:p>
+    <w:p>
+      <w:pPr>
+        <w:pStyle w:val="ListParagraph"/>
+        <w:numPr>
+          <w:ilvl w:val="1"/>
+          <w:numId w:val="5"/>
+        </w:numPr>
+      </w:pPr>
+      <w:r>
+        <w:t>Kairos varies from self-report in one case by identifying a person as Hispanic while the person self-reports as White, but it is not clearly an error. It may be that Tiago has White Portuguese ancestry through his father and Hispanic ancestry through his mother. It may also be that he has non-White Portuguese, such as Brazilian, ancestry on either side. In either of these cases he might be genetically closer to the average Hispanic or Native American rather than the average White person. This highlights the difference between biological ethnicity and cultural ethnicity. It may be that Kairos is doing a good job of estimating biological ethnicity rather than cultural ethnicity.</w:t>
+      </w:r>
+    </w:p>
+    <w:p>
+      <w:pPr>
+        <w:pStyle w:val="ListParagraph"/>
+        <w:numPr>
+          <w:ilvl w:val="1"/>
+          <w:numId w:val="5"/>
+        </w:numPr>
+      </w:pPr>
+      <w:r>
+        <w:t xml:space="preserve">Two similar cases exist in the data. In one case, </w:t>
+      </w:r>
+      <w:r>
+        <w:t>Salah Al Din Deban self-identified as white</w:t>
+      </w:r>
+      <w:r>
+        <w:t>. In that case Kairos agreed. This is a clearly Middle Eastern individual who selected the best available ethnic descriptor as White when Middle Eastern was not an available choice. Namsor identified this person as Congolese, which was coerced to black and therefore varies with the self-reported identity. It may be the case that Salah is genetically closer to the average black person than the average white. This study includes no genetic information and makes no conclusions, but the point remains important and is suggested for further study.</w:t>
+      </w:r>
+    </w:p>
+    <w:p>
+      <w:pPr>
+        <w:pStyle w:val="ListParagraph"/>
+        <w:numPr>
+          <w:ilvl w:val="1"/>
+          <w:numId w:val="5"/>
+        </w:numPr>
+      </w:pPr>
+      <w:r>
+        <w:t xml:space="preserve">A second case involves invalid LinkedIn ID </w:t>
+      </w:r>
+      <w:r>
+        <w:t>cory-siler-ba6784102</w:t>
+      </w:r>
+      <w:r>
+        <w:t>, called Cory for discussion. Cory self-identified with a gender of Other. When Kairos only produces estimates of male or female gender, not allowing an option for other, it is clearly orienting towards a biological gender identification rather than a social gender identification scheme. Among a class of people self-identifying with a gender of other, Kairos will have a 100% variance rate, but it will not have a 100% error rate because it is expected that some of the people self-identifying with a gender of other will also have a biological sex which aligns to the gender estimate produced by Kairos.</w:t>
+      </w:r>
+    </w:p>
+    <w:p>
+      <w:pPr>
+        <w:pStyle w:val="ListParagraph"/>
+        <w:numPr>
+          <w:ilvl w:val="0"/>
+          <w:numId w:val="5"/>
+        </w:numPr>
+      </w:pPr>
+      <w:r>
+        <w:t xml:space="preserve">TODO: </w:t>
+      </w:r>
+      <w:r>
+        <w:t>Describe the nameprism-namsor ethnicity map and why it’s not controversial and it doesn’t give an unfair advantage to nameprism. It’s a two-directional map and namsor ethnicity maps to nameprism ethnicity via third party info like Irish people are white according to third party info.</w:t>
+      </w:r>
+    </w:p>
+    <w:p>
+      <w:pPr>
+        <w:ind w:left="360"/>
+      </w:pPr>
+      <w:bookmarkStart w:id="0" w:name="_GoBack"/>
+      <w:bookmarkEnd w:id="0"/>
+    </w:p>
+    <w:p>
+      <w:pPr>
+        <w:pStyle w:val="ListParagraph"/>
+        <w:numPr>
+          <w:ilvl w:val="0"/>
           <w:numId w:val="2"/>
         </w:numPr>
       </w:pPr>
-      <w:r>
-        <w:t>Samples: Udacity, GitHub, LinkedIn, Halfaker?*diff study, Spokane?* diff study</w:t>
-      </w:r>
       <w:r>
         <w:rPr>
           <w:b/>
@@ -2378,7 +2470,7 @@
 </file>
 
 <file path=customXml/itemProps1.xml><?xml version="1.0" encoding="utf-8"?>
-<ds:datastoreItem xmlns:ds="http://schemas.openxmlformats.org/officeDocument/2006/customXml" ds:itemID="{F76E1C4E-929A-430A-8C32-AEE08891070D}">
+<ds:datastoreItem xmlns:ds="http://schemas.openxmlformats.org/officeDocument/2006/customXml" ds:itemID="{79C500A8-58D7-44EB-B2DB-4DD5E598AF05}">
   <ds:schemaRefs>
     <ds:schemaRef ds:uri="http://schemas.openxmlformats.org/officeDocument/2006/bibliography"/>
   </ds:schemaRefs>

</xml_diff>